<commit_message>
python flask for on campus technical acccess assitant
</commit_message>
<xml_diff>
--- a/SDE RESUME/Resume_Template_V2.docx
+++ b/SDE RESUME/Resume_Template_V2.docx
@@ -395,6 +395,16 @@
       <w:r>
         <w:rPr>
           <w:rFonts w:ascii="Calibri" w:eastAsia="Calibri" w:hAnsi="Calibri" w:cs="Calibri"/>
+          <w:bCs/>
+          <w:color w:val="000000" w:themeColor="text1"/>
+          <w:sz w:val="21"/>
+          <w:szCs w:val="21"/>
+        </w:rPr>
+        <w:t>9</w:t>
+      </w:r>
+      <w:r>
+        <w:rPr>
+          <w:rFonts w:ascii="Calibri" w:eastAsia="Calibri" w:hAnsi="Calibri" w:cs="Calibri"/>
           <w:b/>
           <w:color w:val="000000" w:themeColor="text1"/>
           <w:sz w:val="21"/>
@@ -420,7 +430,17 @@
           <w:sz w:val="21"/>
           <w:szCs w:val="21"/>
         </w:rPr>
-        <w:t xml:space="preserve">years of experience in </w:t>
+        <w:t>months</w:t>
+      </w:r>
+      <w:r>
+        <w:rPr>
+          <w:rFonts w:ascii="Calibri" w:eastAsia="Calibri" w:hAnsi="Calibri" w:cs="Calibri"/>
+          <w:bCs/>
+          <w:color w:val="000000" w:themeColor="text1"/>
+          <w:sz w:val="21"/>
+          <w:szCs w:val="21"/>
+        </w:rPr>
+        <w:t xml:space="preserve"> of experience in </w:t>
       </w:r>
       <w:bookmarkEnd w:id="0"/>
       <w:r>
@@ -436,26 +456,6 @@
       <w:r>
         <w:rPr>
           <w:rFonts w:ascii="Calibri" w:eastAsia="Calibri" w:hAnsi="Calibri" w:cs="Calibri"/>
-          <w:bCs/>
-          <w:color w:val="000000" w:themeColor="text1"/>
-          <w:sz w:val="21"/>
-          <w:szCs w:val="21"/>
-        </w:rPr>
-        <w:t xml:space="preserve"> and </w:t>
-      </w:r>
-      <w:r>
-        <w:rPr>
-          <w:rFonts w:ascii="Calibri" w:eastAsia="Calibri" w:hAnsi="Calibri" w:cs="Calibri"/>
-          <w:b/>
-          <w:color w:val="000000" w:themeColor="text1"/>
-          <w:sz w:val="21"/>
-          <w:szCs w:val="21"/>
-        </w:rPr>
-        <w:t>Cloud technologies</w:t>
-      </w:r>
-      <w:r>
-        <w:rPr>
-          <w:rFonts w:ascii="Calibri" w:eastAsia="Calibri" w:hAnsi="Calibri" w:cs="Calibri"/>
           <w:b/>
           <w:color w:val="000000" w:themeColor="text1"/>
           <w:sz w:val="21"/>
@@ -473,7 +473,6 @@
         </w:rPr>
         <w:t xml:space="preserve">seeking to utilize my expertise in </w:t>
       </w:r>
-      <w:proofErr w:type="gramStart"/>
       <w:r>
         <w:rPr>
           <w:rFonts w:ascii="Calibri" w:eastAsia="Calibri" w:hAnsi="Calibri" w:cs="Calibri"/>
@@ -504,7 +503,6 @@
         </w:rPr>
         <w:t>end</w:t>
       </w:r>
-      <w:proofErr w:type="gramEnd"/>
       <w:r>
         <w:rPr>
           <w:rFonts w:ascii="Calibri" w:eastAsia="Calibri" w:hAnsi="Calibri" w:cs="Calibri"/>
@@ -862,7 +860,6 @@
           <w:szCs w:val="21"/>
         </w:rPr>
       </w:pPr>
-      <w:proofErr w:type="gramStart"/>
       <w:r>
         <w:rPr>
           <w:rFonts w:ascii="Calibri" w:hAnsi="Calibri" w:cs="Calibri"/>
@@ -895,7 +892,6 @@
         </w:rPr>
         <w:t>Software Engineering Systems</w:t>
       </w:r>
-      <w:proofErr w:type="gramEnd"/>
       <w:r>
         <w:rPr>
           <w:rFonts w:ascii="Calibri" w:hAnsi="Calibri" w:cs="Calibri"/>
@@ -1311,21 +1307,41 @@
           <w:sz w:val="21"/>
           <w:szCs w:val="21"/>
         </w:rPr>
-        <w:t xml:space="preserve">                                                                                                                                        </w:t>
-      </w:r>
-      <w:proofErr w:type="spellStart"/>
-      <w:r>
-        <w:rPr>
-          <w:rFonts w:ascii="Calibri" w:eastAsia="Calibri" w:hAnsi="Calibri" w:cs="Calibri"/>
-          <w:b/>
-          <w:bCs/>
-          <w:color w:val="000000" w:themeColor="text1"/>
-          <w:sz w:val="21"/>
-          <w:szCs w:val="21"/>
-        </w:rPr>
-        <w:t>Maharastra</w:t>
-      </w:r>
-      <w:proofErr w:type="spellEnd"/>
+        <w:t xml:space="preserve">                                                                                                                                       </w:t>
+      </w:r>
+      <w:r>
+        <w:rPr>
+          <w:rFonts w:ascii="Calibri" w:eastAsia="Calibri" w:hAnsi="Calibri" w:cs="Calibri"/>
+          <w:b/>
+          <w:bCs/>
+          <w:color w:val="000000" w:themeColor="text1"/>
+          <w:sz w:val="21"/>
+          <w:szCs w:val="21"/>
+        </w:rPr>
+        <w:t>Maharas</w:t>
+      </w:r>
+      <w:r>
+        <w:rPr>
+          <w:rFonts w:ascii="Calibri" w:eastAsia="Calibri" w:hAnsi="Calibri" w:cs="Calibri"/>
+          <w:b/>
+          <w:bCs/>
+          <w:color w:val="000000" w:themeColor="text1"/>
+          <w:sz w:val="21"/>
+          <w:szCs w:val="21"/>
+        </w:rPr>
+        <w:t>h</w:t>
+      </w:r>
+      <w:r>
+        <w:rPr>
+          <w:rFonts w:ascii="Calibri" w:eastAsia="Calibri" w:hAnsi="Calibri" w:cs="Calibri"/>
+          <w:b/>
+          <w:bCs/>
+          <w:color w:val="000000" w:themeColor="text1"/>
+          <w:sz w:val="21"/>
+          <w:szCs w:val="21"/>
+        </w:rPr>
+        <w:t>tra</w:t>
+      </w:r>
       <w:r>
         <w:rPr>
           <w:rFonts w:ascii="Calibri" w:eastAsia="Calibri" w:hAnsi="Calibri" w:cs="Calibri"/>
@@ -1428,7 +1444,25 @@
           <w:sz w:val="21"/>
           <w:szCs w:val="21"/>
         </w:rPr>
-        <w:t xml:space="preserve">Java, HTML, CSS, </w:t>
+        <w:t xml:space="preserve">Python, </w:t>
+      </w:r>
+      <w:r>
+        <w:rPr>
+          <w:rFonts w:ascii="Calibri" w:eastAsia="Calibri" w:hAnsi="Calibri" w:cs="Calibri"/>
+          <w:color w:val="000000" w:themeColor="text1"/>
+          <w:sz w:val="21"/>
+          <w:szCs w:val="21"/>
+        </w:rPr>
+        <w:t xml:space="preserve">Java, HTML, </w:t>
+      </w:r>
+      <w:r>
+        <w:rPr>
+          <w:rFonts w:ascii="Calibri" w:eastAsia="Calibri" w:hAnsi="Calibri" w:cs="Calibri"/>
+          <w:color w:val="000000" w:themeColor="text1"/>
+          <w:sz w:val="21"/>
+          <w:szCs w:val="21"/>
+        </w:rPr>
+        <w:t xml:space="preserve">CSS, </w:t>
       </w:r>
       <w:r>
         <w:rPr>
@@ -1460,7 +1494,23 @@
           <w:sz w:val="21"/>
           <w:szCs w:val="21"/>
         </w:rPr>
-        <w:t xml:space="preserve"> React, NodeJS         </w:t>
+        <w:t xml:space="preserve"> React</w:t>
+      </w:r>
+      <w:r>
+        <w:rPr>
+          <w:rFonts w:ascii="Calibri" w:hAnsi="Calibri" w:cs="Calibri"/>
+          <w:sz w:val="21"/>
+          <w:szCs w:val="21"/>
+        </w:rPr>
+        <w:t xml:space="preserve">     </w:t>
+      </w:r>
+      <w:r>
+        <w:rPr>
+          <w:rFonts w:ascii="Calibri" w:hAnsi="Calibri" w:cs="Calibri"/>
+          <w:sz w:val="21"/>
+          <w:szCs w:val="21"/>
+        </w:rPr>
+        <w:t xml:space="preserve">       </w:t>
       </w:r>
       <w:r>
         <w:rPr>
@@ -1510,7 +1560,7 @@
           <w:sz w:val="21"/>
           <w:szCs w:val="21"/>
         </w:rPr>
-        <w:t>May</w:t>
+        <w:t>Jan</w:t>
       </w:r>
       <w:r>
         <w:rPr>
@@ -1530,7 +1580,7 @@
           <w:sz w:val="21"/>
           <w:szCs w:val="21"/>
         </w:rPr>
-        <w:t>3</w:t>
+        <w:t>1</w:t>
       </w:r>
       <w:r>
         <w:rPr>
@@ -1550,7 +1600,7 @@
           <w:sz w:val="21"/>
           <w:szCs w:val="21"/>
         </w:rPr>
-        <w:t>Present</w:t>
+        <w:t>Jul 2022</w:t>
       </w:r>
     </w:p>
     <w:p>
@@ -1603,7 +1653,6 @@
         </w:rPr>
         <w:t xml:space="preserve">build application using </w:t>
       </w:r>
-      <w:proofErr w:type="spellStart"/>
       <w:r>
         <w:rPr>
           <w:rFonts w:ascii="Calibri" w:hAnsi="Calibri" w:cs="Calibri"/>
@@ -1615,7 +1664,6 @@
         </w:rPr>
         <w:t>Thymeleaf</w:t>
       </w:r>
-      <w:proofErr w:type="spellEnd"/>
       <w:r>
         <w:rPr>
           <w:rFonts w:ascii="Calibri" w:hAnsi="Calibri" w:cs="Calibri"/>
@@ -1634,7 +1682,7 @@
           <w:szCs w:val="21"/>
           <w:shd w:val="clear" w:color="auto" w:fill="FFFFFF"/>
         </w:rPr>
-        <w:t>Spring Boot</w:t>
+        <w:t>Python Flask</w:t>
       </w:r>
       <w:r>
         <w:rPr>
@@ -1643,19 +1691,8 @@
           <w:szCs w:val="21"/>
           <w:shd w:val="clear" w:color="auto" w:fill="FFFFFF"/>
         </w:rPr>
-        <w:t xml:space="preserve"> for </w:t>
-      </w:r>
-      <w:proofErr w:type="gramStart"/>
-      <w:r>
-        <w:rPr>
-          <w:rFonts w:ascii="Calibri" w:hAnsi="Calibri" w:cs="Calibri"/>
-          <w:sz w:val="21"/>
-          <w:szCs w:val="21"/>
-          <w:shd w:val="clear" w:color="auto" w:fill="FFFFFF"/>
-        </w:rPr>
-        <w:t>backend</w:t>
-      </w:r>
-      <w:proofErr w:type="gramEnd"/>
+        <w:t xml:space="preserve"> for backend</w:t>
+      </w:r>
     </w:p>
     <w:p>
       <w:pPr>
@@ -1677,18 +1714,8 @@
           <w:sz w:val="21"/>
           <w:szCs w:val="21"/>
         </w:rPr>
-        <w:t xml:space="preserve">Designed responsive website utilizing Spring MVC framework to view and search recorded team </w:t>
-      </w:r>
-      <w:proofErr w:type="gramStart"/>
-      <w:r>
-        <w:rPr>
-          <w:rFonts w:ascii="Calibri" w:hAnsi="Calibri" w:cs="Calibri"/>
-          <w:sz w:val="21"/>
-          <w:szCs w:val="21"/>
-        </w:rPr>
-        <w:t>meetings</w:t>
-      </w:r>
-      <w:proofErr w:type="gramEnd"/>
+        <w:t>Designed responsive website utilizing Spring MVC framework to view and search recorded team meetings</w:t>
+      </w:r>
     </w:p>
     <w:p>
       <w:pPr>
@@ -1753,7 +1780,6 @@
         </w:rPr>
         <w:t xml:space="preserve"> with </w:t>
       </w:r>
-      <w:proofErr w:type="spellStart"/>
       <w:r>
         <w:rPr>
           <w:rFonts w:ascii="Calibri" w:hAnsi="Calibri" w:cs="Calibri"/>
@@ -1765,7 +1791,6 @@
         </w:rPr>
         <w:t>mongoDB</w:t>
       </w:r>
-      <w:proofErr w:type="spellEnd"/>
       <w:r>
         <w:rPr>
           <w:rFonts w:ascii="Calibri" w:hAnsi="Calibri" w:cs="Calibri"/>
@@ -1796,18 +1821,8 @@
           <w:sz w:val="21"/>
           <w:szCs w:val="21"/>
         </w:rPr>
-        <w:t xml:space="preserve">Led a team of 3 in developing dynamic web portal, cutting lag time by 25% and doubling operational </w:t>
-      </w:r>
-      <w:proofErr w:type="gramStart"/>
-      <w:r>
-        <w:rPr>
-          <w:rFonts w:ascii="Calibri" w:hAnsi="Calibri" w:cs="Calibri"/>
-          <w:sz w:val="21"/>
-          <w:szCs w:val="21"/>
-        </w:rPr>
-        <w:t>efficiency</w:t>
-      </w:r>
-      <w:proofErr w:type="gramEnd"/>
+        <w:t>Led a team of 3 in developing dynamic web portal, cutting lag time by 25% and doubling operational efficiency</w:t>
+      </w:r>
     </w:p>
     <w:p>
       <w:pPr>
@@ -1828,26 +1843,27 @@
           <w:rFonts w:ascii="Calibri" w:hAnsi="Calibri" w:cs="Calibri"/>
           <w:sz w:val="21"/>
           <w:szCs w:val="21"/>
-        </w:rPr>
-        <w:t xml:space="preserve">Programmed 3 optimal solutions with team of 3 leveraging </w:t>
-      </w:r>
-      <w:r>
-        <w:rPr>
-          <w:rFonts w:ascii="Calibri" w:hAnsi="Calibri" w:cs="Calibri"/>
-          <w:b/>
-          <w:bCs/>
-          <w:sz w:val="21"/>
-          <w:szCs w:val="21"/>
-        </w:rPr>
-        <w:t>RPA Technology</w:t>
-      </w:r>
-      <w:r>
-        <w:rPr>
-          <w:rFonts w:ascii="Calibri" w:hAnsi="Calibri" w:cs="Calibri"/>
-          <w:sz w:val="21"/>
-          <w:szCs w:val="21"/>
-        </w:rPr>
-        <w:t xml:space="preserve"> utilizing Agile Methodology</w:t>
+          <w:shd w:val="clear" w:color="auto" w:fill="FFFFFF"/>
+        </w:rPr>
+        <w:t xml:space="preserve">Actively managed Git repositories, including creating, cloning, and archiving repositories </w:t>
+      </w:r>
+      <w:r>
+        <w:rPr>
+          <w:rFonts w:ascii="Calibri" w:hAnsi="Calibri" w:cs="Calibri"/>
+          <w:sz w:val="21"/>
+          <w:szCs w:val="21"/>
+          <w:shd w:val="clear" w:color="auto" w:fill="FFFFFF"/>
+        </w:rPr>
+        <w:t>as per requirement</w:t>
+      </w:r>
+      <w:r>
+        <w:rPr>
+          <w:rFonts w:ascii="Calibri" w:hAnsi="Calibri" w:cs="Calibri"/>
+          <w:sz w:val="21"/>
+          <w:szCs w:val="21"/>
+          <w:shd w:val="clear" w:color="auto" w:fill="FFFFFF"/>
+        </w:rPr>
+        <w:t>s</w:t>
       </w:r>
     </w:p>
     <w:p>
@@ -1869,9 +1885,8 @@
           <w:rFonts w:ascii="Calibri" w:hAnsi="Calibri" w:cs="Calibri"/>
           <w:sz w:val="21"/>
           <w:szCs w:val="21"/>
-          <w:shd w:val="clear" w:color="auto" w:fill="FFFFFF"/>
-        </w:rPr>
-        <w:t>Accomplished 6 months of training held by TCS, with course content including C#, and MVC Framework</w:t>
+        </w:rPr>
+        <w:t>Collaborated with the development team to create and maintain automated tests, resulting in a 20% reduction in the number of reported bugs</w:t>
       </w:r>
     </w:p>
     <w:p>
@@ -1895,29 +1910,39 @@
           <w:szCs w:val="21"/>
         </w:rPr>
       </w:pPr>
-      <w:proofErr w:type="spellStart"/>
-      <w:r>
-        <w:rPr>
-          <w:rFonts w:ascii="Calibri" w:eastAsia="Calibri" w:hAnsi="Calibri" w:cs="Calibri"/>
-          <w:b/>
-          <w:bCs/>
-          <w:color w:val="000000" w:themeColor="text1"/>
-          <w:sz w:val="21"/>
-          <w:szCs w:val="21"/>
-        </w:rPr>
-        <w:t>Sudesi</w:t>
-      </w:r>
-      <w:proofErr w:type="spellEnd"/>
-      <w:r>
-        <w:rPr>
-          <w:rFonts w:ascii="Calibri" w:eastAsia="Calibri" w:hAnsi="Calibri" w:cs="Calibri"/>
-          <w:b/>
-          <w:bCs/>
-          <w:color w:val="000000" w:themeColor="text1"/>
-          <w:sz w:val="21"/>
-          <w:szCs w:val="21"/>
-        </w:rPr>
-        <w:t xml:space="preserve"> Infotech, Mumbai</w:t>
+      <w:r>
+        <w:rPr>
+          <w:rFonts w:ascii="Calibri" w:eastAsia="Calibri" w:hAnsi="Calibri" w:cs="Calibri"/>
+          <w:b/>
+          <w:bCs/>
+          <w:color w:val="000000" w:themeColor="text1"/>
+          <w:sz w:val="21"/>
+          <w:szCs w:val="21"/>
+        </w:rPr>
+        <w:t xml:space="preserve">Sudesi Infotech, </w:t>
+      </w:r>
+      <w:r>
+        <w:rPr>
+          <w:rFonts w:ascii="Calibri" w:eastAsia="Calibri" w:hAnsi="Calibri" w:cs="Calibri"/>
+          <w:b/>
+          <w:bCs/>
+          <w:color w:val="000000" w:themeColor="text1"/>
+          <w:sz w:val="21"/>
+          <w:szCs w:val="21"/>
+        </w:rPr>
+        <w:tab/>
+        <w:t xml:space="preserve">           </w:t>
+      </w:r>
+      <w:r>
+        <w:rPr>
+          <w:rFonts w:ascii="Calibri" w:eastAsia="Calibri" w:hAnsi="Calibri" w:cs="Calibri"/>
+          <w:b/>
+          <w:bCs/>
+          <w:color w:val="000000" w:themeColor="text1"/>
+          <w:sz w:val="21"/>
+          <w:szCs w:val="21"/>
+        </w:rPr>
+        <w:t>Mumbai</w:t>
       </w:r>
       <w:r>
         <w:rPr>
@@ -1989,16 +2014,7 @@
           <w:sz w:val="21"/>
           <w:szCs w:val="21"/>
         </w:rPr>
-        <w:t xml:space="preserve">Android Studio, Java, MVC, </w:t>
-      </w:r>
-      <w:proofErr w:type="spellStart"/>
-      <w:r>
-        <w:rPr>
-          <w:rFonts w:ascii="Calibri" w:hAnsi="Calibri" w:cs="Calibri"/>
-          <w:sz w:val="21"/>
-          <w:szCs w:val="21"/>
-        </w:rPr>
-        <w:t>Firest</w:t>
+        <w:t>Android Studio, Java, MVC, Firest</w:t>
       </w:r>
       <w:r>
         <w:rPr>
@@ -2016,36 +2032,83 @@
         </w:rPr>
         <w:t>re</w:t>
       </w:r>
-      <w:proofErr w:type="spellEnd"/>
-      <w:r>
-        <w:rPr>
-          <w:rFonts w:ascii="Calibri" w:eastAsia="Calibri" w:hAnsi="Calibri" w:cs="Calibri"/>
-          <w:b/>
-          <w:color w:val="000000" w:themeColor="text1"/>
-          <w:sz w:val="21"/>
-          <w:szCs w:val="21"/>
-        </w:rPr>
-        <w:tab/>
-      </w:r>
-      <w:r>
-        <w:rPr>
-          <w:rFonts w:ascii="Calibri" w:eastAsia="Calibri" w:hAnsi="Calibri" w:cs="Calibri"/>
-          <w:b/>
-          <w:color w:val="000000" w:themeColor="text1"/>
-          <w:sz w:val="21"/>
-          <w:szCs w:val="21"/>
-        </w:rPr>
-        <w:t xml:space="preserve"> </w:t>
-      </w:r>
-      <w:r>
-        <w:rPr>
-          <w:rFonts w:ascii="Calibri" w:eastAsia="Calibri" w:hAnsi="Calibri" w:cs="Calibri"/>
-          <w:b/>
-          <w:color w:val="000000" w:themeColor="text1"/>
-          <w:sz w:val="21"/>
-          <w:szCs w:val="21"/>
-        </w:rPr>
-        <w:t>Jun 2020 – Jun 2022</w:t>
+      <w:r>
+        <w:rPr>
+          <w:rFonts w:ascii="Calibri" w:hAnsi="Calibri" w:cs="Calibri"/>
+          <w:sz w:val="21"/>
+          <w:szCs w:val="21"/>
+        </w:rPr>
+        <w:t xml:space="preserve">                                                           </w:t>
+      </w:r>
+      <w:r>
+        <w:rPr>
+          <w:rFonts w:ascii="Calibri" w:eastAsia="Calibri" w:hAnsi="Calibri" w:cs="Calibri"/>
+          <w:b/>
+          <w:color w:val="000000" w:themeColor="text1"/>
+          <w:sz w:val="21"/>
+          <w:szCs w:val="21"/>
+        </w:rPr>
+        <w:t>Aug</w:t>
+      </w:r>
+      <w:r>
+        <w:rPr>
+          <w:rFonts w:ascii="Calibri" w:eastAsia="Calibri" w:hAnsi="Calibri" w:cs="Calibri"/>
+          <w:b/>
+          <w:color w:val="000000" w:themeColor="text1"/>
+          <w:sz w:val="21"/>
+          <w:szCs w:val="21"/>
+        </w:rPr>
+        <w:t xml:space="preserve"> 20</w:t>
+      </w:r>
+      <w:r>
+        <w:rPr>
+          <w:rFonts w:ascii="Calibri" w:eastAsia="Calibri" w:hAnsi="Calibri" w:cs="Calibri"/>
+          <w:b/>
+          <w:color w:val="000000" w:themeColor="text1"/>
+          <w:sz w:val="21"/>
+          <w:szCs w:val="21"/>
+        </w:rPr>
+        <w:t>19</w:t>
+      </w:r>
+      <w:r>
+        <w:rPr>
+          <w:rFonts w:ascii="Calibri" w:eastAsia="Calibri" w:hAnsi="Calibri" w:cs="Calibri"/>
+          <w:b/>
+          <w:color w:val="000000" w:themeColor="text1"/>
+          <w:sz w:val="21"/>
+          <w:szCs w:val="21"/>
+        </w:rPr>
+        <w:t xml:space="preserve"> – </w:t>
+      </w:r>
+      <w:r>
+        <w:rPr>
+          <w:rFonts w:ascii="Calibri" w:eastAsia="Calibri" w:hAnsi="Calibri" w:cs="Calibri"/>
+          <w:b/>
+          <w:color w:val="000000" w:themeColor="text1"/>
+          <w:sz w:val="21"/>
+          <w:szCs w:val="21"/>
+        </w:rPr>
+        <w:t>Sept</w:t>
+      </w:r>
+      <w:r>
+        <w:rPr>
+          <w:rFonts w:ascii="Calibri" w:eastAsia="Calibri" w:hAnsi="Calibri" w:cs="Calibri"/>
+          <w:b/>
+          <w:color w:val="000000" w:themeColor="text1"/>
+          <w:sz w:val="21"/>
+          <w:szCs w:val="21"/>
+        </w:rPr>
+        <w:t xml:space="preserve"> 20</w:t>
+      </w:r>
+      <w:r>
+        <w:rPr>
+          <w:rFonts w:ascii="Calibri" w:eastAsia="Calibri" w:hAnsi="Calibri" w:cs="Calibri"/>
+          <w:b/>
+          <w:color w:val="000000" w:themeColor="text1"/>
+          <w:sz w:val="21"/>
+          <w:szCs w:val="21"/>
+        </w:rPr>
+        <w:t>19</w:t>
       </w:r>
     </w:p>
     <w:p>
@@ -2159,19 +2222,8 @@
           <w:szCs w:val="21"/>
           <w:shd w:val="clear" w:color="auto" w:fill="FFFFFF"/>
         </w:rPr>
-        <w:t xml:space="preserve"> increase in </w:t>
-      </w:r>
-      <w:proofErr w:type="gramStart"/>
-      <w:r>
-        <w:rPr>
-          <w:rFonts w:ascii="Calibri" w:hAnsi="Calibri" w:cs="Calibri"/>
-          <w:sz w:val="21"/>
-          <w:szCs w:val="21"/>
-          <w:shd w:val="clear" w:color="auto" w:fill="FFFFFF"/>
-        </w:rPr>
-        <w:t>productivity</w:t>
-      </w:r>
-      <w:proofErr w:type="gramEnd"/>
+        <w:t xml:space="preserve"> increase in productivity</w:t>
+      </w:r>
     </w:p>
     <w:p>
       <w:pPr>
@@ -2432,7 +2484,23 @@
           <w:sz w:val="21"/>
           <w:szCs w:val="21"/>
         </w:rPr>
-        <w:t xml:space="preserve">Java, Python, HTML, CSS, JavaScript, </w:t>
+        <w:t xml:space="preserve">Python, </w:t>
+      </w:r>
+      <w:r>
+        <w:rPr>
+          <w:rFonts w:ascii="Calibri" w:hAnsi="Calibri" w:cs="Calibri"/>
+          <w:sz w:val="21"/>
+          <w:szCs w:val="21"/>
+        </w:rPr>
+        <w:t xml:space="preserve">Java, </w:t>
+      </w:r>
+      <w:r>
+        <w:rPr>
+          <w:rFonts w:ascii="Calibri" w:hAnsi="Calibri" w:cs="Calibri"/>
+          <w:sz w:val="21"/>
+          <w:szCs w:val="21"/>
+        </w:rPr>
+        <w:t xml:space="preserve">HTML, CSS, JavaScript, </w:t>
       </w:r>
       <w:r>
         <w:rPr>
@@ -2851,25 +2919,7 @@
           <w:sz w:val="21"/>
           <w:szCs w:val="21"/>
         </w:rPr>
-        <w:t xml:space="preserve">Developed Online Movie Booking System </w:t>
-      </w:r>
-      <w:proofErr w:type="gramStart"/>
-      <w:r>
-        <w:rPr>
-          <w:rFonts w:ascii="Calibri" w:hAnsi="Calibri" w:cs="Calibri"/>
-          <w:sz w:val="21"/>
-          <w:szCs w:val="21"/>
-        </w:rPr>
-        <w:t>using</w:t>
-      </w:r>
-      <w:proofErr w:type="gramEnd"/>
-      <w:r>
-        <w:rPr>
-          <w:rFonts w:ascii="Calibri" w:hAnsi="Calibri" w:cs="Calibri"/>
-          <w:sz w:val="21"/>
-          <w:szCs w:val="21"/>
-        </w:rPr>
-        <w:t xml:space="preserve"> </w:t>
+        <w:t xml:space="preserve">Developed Online Movie Booking System using </w:t>
       </w:r>
       <w:r>
         <w:rPr>
@@ -2992,18 +3042,8 @@
           <w:sz w:val="21"/>
           <w:szCs w:val="21"/>
         </w:rPr>
-        <w:t xml:space="preserve">, for seamless communication between front-end and back-end systems, resulting in 40% improvement in API response time and data transfer </w:t>
-      </w:r>
-      <w:proofErr w:type="gramStart"/>
-      <w:r>
-        <w:rPr>
-          <w:rFonts w:ascii="Calibri" w:hAnsi="Calibri" w:cs="Calibri"/>
-          <w:sz w:val="21"/>
-          <w:szCs w:val="21"/>
-        </w:rPr>
-        <w:t>efficiency</w:t>
-      </w:r>
-      <w:proofErr w:type="gramEnd"/>
+        <w:t>, for seamless communication between front-end and back-end systems, resulting in 40% improvement in API response time and data transfer efficiency</w:t>
+      </w:r>
     </w:p>
     <w:p>
       <w:pPr>
@@ -3046,8 +3086,6 @@
         </w:rPr>
         <w:t xml:space="preserve">) combined with </w:t>
       </w:r>
-      <w:proofErr w:type="spellStart"/>
-      <w:proofErr w:type="gramStart"/>
       <w:r>
         <w:rPr>
           <w:rFonts w:ascii="Calibri" w:hAnsi="Calibri" w:cs="Calibri"/>
@@ -3058,8 +3096,6 @@
         </w:rPr>
         <w:t>Thymeleaf</w:t>
       </w:r>
-      <w:proofErr w:type="spellEnd"/>
-      <w:proofErr w:type="gramEnd"/>
     </w:p>
     <w:p>
       <w:pPr>
@@ -3131,39 +3167,17 @@
           <w:sz w:val="21"/>
           <w:szCs w:val="21"/>
         </w:rPr>
-        <w:t>Micronaut, REST API, NoSQL (</w:t>
-      </w:r>
-      <w:proofErr w:type="gramStart"/>
-      <w:r>
-        <w:rPr>
-          <w:rFonts w:ascii="Calibri" w:eastAsia="Calibri" w:hAnsi="Calibri" w:cs="Calibri"/>
-          <w:bCs/>
-          <w:color w:val="000000" w:themeColor="text1"/>
-          <w:sz w:val="21"/>
-          <w:szCs w:val="21"/>
-        </w:rPr>
-        <w:t>Aerospike)</w:t>
-      </w:r>
-      <w:r>
-        <w:rPr>
-          <w:rFonts w:ascii="Calibri" w:eastAsia="Calibri" w:hAnsi="Calibri" w:cs="Calibri"/>
-          <w:b/>
-          <w:color w:val="000000" w:themeColor="text1"/>
-          <w:sz w:val="21"/>
-          <w:szCs w:val="21"/>
-        </w:rPr>
-        <w:t xml:space="preserve">   </w:t>
-      </w:r>
-      <w:proofErr w:type="gramEnd"/>
-      <w:r>
-        <w:rPr>
-          <w:rFonts w:ascii="Calibri" w:eastAsia="Calibri" w:hAnsi="Calibri" w:cs="Calibri"/>
-          <w:b/>
-          <w:color w:val="000000" w:themeColor="text1"/>
-          <w:sz w:val="21"/>
-          <w:szCs w:val="21"/>
-        </w:rPr>
-        <w:t xml:space="preserve">                                                                </w:t>
+        <w:t>Micronaut, REST API, NoSQL (Aerospike)</w:t>
+      </w:r>
+      <w:r>
+        <w:rPr>
+          <w:rFonts w:ascii="Calibri" w:eastAsia="Calibri" w:hAnsi="Calibri" w:cs="Calibri"/>
+          <w:b/>
+          <w:color w:val="000000" w:themeColor="text1"/>
+          <w:sz w:val="21"/>
+          <w:szCs w:val="21"/>
+        </w:rPr>
+        <w:t xml:space="preserve">                                                                   </w:t>
       </w:r>
       <w:r>
         <w:rPr>
@@ -3263,18 +3277,8 @@
           <w:sz w:val="21"/>
           <w:szCs w:val="21"/>
         </w:rPr>
-        <w:t xml:space="preserve">Created a centralized system that allows customers to register and open accounts in a bank branch as well as credit and debit certain amounts according to business </w:t>
-      </w:r>
-      <w:proofErr w:type="gramStart"/>
-      <w:r>
-        <w:rPr>
-          <w:rFonts w:ascii="Calibri" w:hAnsi="Calibri" w:cs="Calibri"/>
-          <w:sz w:val="21"/>
-          <w:szCs w:val="21"/>
-        </w:rPr>
-        <w:t>rules</w:t>
-      </w:r>
-      <w:proofErr w:type="gramEnd"/>
+        <w:t>Created a centralized system that allows customers to register and open accounts in a bank branch as well as credit and debit certain amounts according to business rules</w:t>
+      </w:r>
     </w:p>
     <w:p>
       <w:pPr>
@@ -3580,18 +3584,8 @@
           <w:sz w:val="21"/>
           <w:szCs w:val="21"/>
         </w:rPr>
-        <w:t xml:space="preserve">Employed best practices in server-side programming with Node.js and MongoDB, leading to a significant 20% boost in application performance and </w:t>
-      </w:r>
-      <w:proofErr w:type="gramStart"/>
-      <w:r>
-        <w:rPr>
-          <w:rFonts w:ascii="Calibri" w:hAnsi="Calibri" w:cs="Calibri"/>
-          <w:sz w:val="21"/>
-          <w:szCs w:val="21"/>
-        </w:rPr>
-        <w:t>efficiency</w:t>
-      </w:r>
-      <w:proofErr w:type="gramEnd"/>
+        <w:t>Employed best practices in server-side programming with Node.js and MongoDB, leading to a significant 20% boost in application performance and efficiency</w:t>
+      </w:r>
     </w:p>
     <w:p>
       <w:pPr>
@@ -3613,18 +3607,8 @@
           <w:sz w:val="21"/>
           <w:szCs w:val="21"/>
         </w:rPr>
-        <w:t xml:space="preserve">Integrated React with tailwind CSS and Bootstrap, resulting in visually appealing and user-friendly </w:t>
-      </w:r>
-      <w:proofErr w:type="gramStart"/>
-      <w:r>
-        <w:rPr>
-          <w:rFonts w:ascii="Calibri" w:hAnsi="Calibri" w:cs="Calibri"/>
-          <w:sz w:val="21"/>
-          <w:szCs w:val="21"/>
-        </w:rPr>
-        <w:t>Interface</w:t>
-      </w:r>
-      <w:proofErr w:type="gramEnd"/>
+        <w:t>Integrated React with tailwind CSS and Bootstrap, resulting in visually appealing and user-friendly Interface</w:t>
+      </w:r>
     </w:p>
     <w:p>
       <w:pPr>
@@ -3645,17 +3629,7 @@
           <w:sz w:val="21"/>
           <w:szCs w:val="21"/>
         </w:rPr>
-        <w:t>Phishing Inspector</w:t>
-      </w:r>
-      <w:r>
-        <w:rPr>
-          <w:rFonts w:ascii="Calibri" w:eastAsia="Calibri" w:hAnsi="Calibri" w:cs="Calibri"/>
-          <w:b/>
-          <w:color w:val="000000" w:themeColor="text1"/>
-          <w:sz w:val="21"/>
-          <w:szCs w:val="21"/>
-        </w:rPr>
-        <w:t xml:space="preserve"> </w:t>
+        <w:t xml:space="preserve">Phishing Inspector </w:t>
       </w:r>
       <w:r>
         <w:rPr>
@@ -3792,18 +3766,8 @@
           <w:sz w:val="21"/>
           <w:szCs w:val="21"/>
         </w:rPr>
-        <w:t xml:space="preserve">, leveraging Python libraries and PHP to integrate it with chrome </w:t>
-      </w:r>
-      <w:proofErr w:type="gramStart"/>
-      <w:r>
-        <w:rPr>
-          <w:rFonts w:ascii="Calibri" w:hAnsi="Calibri" w:cs="Calibri"/>
-          <w:sz w:val="21"/>
-          <w:szCs w:val="21"/>
-        </w:rPr>
-        <w:t>extension</w:t>
-      </w:r>
-      <w:proofErr w:type="gramEnd"/>
+        <w:t>, leveraging Python libraries and PHP to integrate it with chrome extension</w:t>
+      </w:r>
     </w:p>
     <w:p>
       <w:pPr>
@@ -3825,18 +3789,8 @@
           <w:sz w:val="21"/>
           <w:szCs w:val="21"/>
         </w:rPr>
-        <w:t xml:space="preserve">Conducted feature analysis to identify the most important features such as length of URL, presence of </w:t>
-      </w:r>
-      <w:proofErr w:type="gramStart"/>
-      <w:r>
-        <w:rPr>
-          <w:rFonts w:ascii="Calibri" w:hAnsi="Calibri" w:cs="Calibri"/>
-          <w:sz w:val="21"/>
-          <w:szCs w:val="21"/>
-        </w:rPr>
-        <w:t>keywords</w:t>
-      </w:r>
-      <w:proofErr w:type="gramEnd"/>
+        <w:t>Conducted feature analysis to identify the most important features such as length of URL, presence of keywords</w:t>
+      </w:r>
     </w:p>
     <w:p>
       <w:pPr>
@@ -4013,29 +3967,7 @@
           <w:sz w:val="21"/>
           <w:szCs w:val="21"/>
         </w:rPr>
-        <w:t>Phishing-</w:t>
-      </w:r>
-      <w:proofErr w:type="gramStart"/>
-      <w:r>
-        <w:rPr>
-          <w:rFonts w:ascii="Calibri" w:eastAsia="Calibri" w:hAnsi="Calibri" w:cs="Calibri"/>
-          <w:b/>
-          <w:color w:val="000000" w:themeColor="text1"/>
-          <w:sz w:val="21"/>
-          <w:szCs w:val="21"/>
-        </w:rPr>
-        <w:t>Inspector(</w:t>
-      </w:r>
-      <w:proofErr w:type="gramEnd"/>
-      <w:r>
-        <w:rPr>
-          <w:rFonts w:ascii="Calibri" w:eastAsia="Calibri" w:hAnsi="Calibri" w:cs="Calibri"/>
-          <w:b/>
-          <w:color w:val="000000" w:themeColor="text1"/>
-          <w:sz w:val="21"/>
-          <w:szCs w:val="21"/>
-        </w:rPr>
-        <w:t>ICACC-2020)</w:t>
+        <w:t>Phishing-Inspector(ICACC-2020)</w:t>
       </w:r>
       <w:r>
         <w:rPr>
@@ -4140,7 +4072,7 @@
     </w:p>
     <w:sectPr>
       <w:pgSz w:w="11900" w:h="16840" w:code="9"/>
-      <w:pgMar w:top="864" w:right="864" w:bottom="864" w:left="864" w:header="720" w:footer="720" w:gutter="0"/>
+      <w:pgMar w:top="862" w:right="862" w:bottom="624" w:left="862" w:header="720" w:footer="720" w:gutter="0"/>
       <w:pgNumType w:start="1"/>
       <w:cols w:space="720"/>
       <w:docGrid w:linePitch="299"/>
@@ -5145,6 +5077,7 @@
   <w:style w:type="character" w:default="1" w:styleId="DefaultParagraphFont">
     <w:name w:val="Default Paragraph Font"/>
     <w:uiPriority w:val="1"/>
+    <w:semiHidden/>
     <w:unhideWhenUsed/>
   </w:style>
   <w:style w:type="table" w:default="1" w:styleId="TableNormal">
@@ -5750,28 +5683,28 @@
 </file>
 
 <file path=customXml/item1.xml><?xml version="1.0" encoding="utf-8"?>
+<b:Sources xmlns:b="http://schemas.openxmlformats.org/officeDocument/2006/bibliography" xmlns="http://schemas.openxmlformats.org/officeDocument/2006/bibliography" SelectedStyle="\APASixthEditionOfficeOnline.xsl" StyleName="APA" Version="6"/>
+</file>
+
+<file path=customXml/item2.xml><?xml version="1.0" encoding="utf-8"?>
 <go:gDocsCustomXmlDataStorage xmlns:go="http://customooxmlschemas.google.com/" xmlns:r="http://schemas.openxmlformats.org/officeDocument/2006/relationships">
   <go:docsCustomData xmlns:go="http://customooxmlschemas.google.com/" roundtripDataSignature="AMtx7mhZuzQnxdFfr7/97KRcst4be94Zmw==">AMUW2mURfDHc4XiPK5aWwsx6G+njHHujO39O5gpt52EIL7obfqrad3UvkJB0QQw2/Y2Dky8qnaHELTDbzhfSmz0EWN8k5QDdU0px0l8DRJiNRAoEc2urop7Yf6G1OmuEmiPs7A0vSWXMKfuLujzRW7LUD2iiFKNAvE3riGikGnxE5HoZccS70Jo=</go:docsCustomData>
 </go:gDocsCustomXmlDataStorage>
 </file>
 
-<file path=customXml/item2.xml><?xml version="1.0" encoding="utf-8"?>
-<b:Sources xmlns:b="http://schemas.openxmlformats.org/officeDocument/2006/bibliography" xmlns="http://schemas.openxmlformats.org/officeDocument/2006/bibliography" SelectedStyle="\APASixthEditionOfficeOnline.xsl" StyleName="APA" Version="6"/>
+<file path=customXml/itemProps1.xml><?xml version="1.0" encoding="utf-8"?>
+<ds:datastoreItem xmlns:ds="http://schemas.openxmlformats.org/officeDocument/2006/customXml" ds:itemID="{01B1BB76-3A43-401A-B6C7-5559652D47E1}">
+  <ds:schemaRefs>
+    <ds:schemaRef ds:uri="http://schemas.openxmlformats.org/officeDocument/2006/bibliography"/>
+  </ds:schemaRefs>
+</ds:datastoreItem>
 </file>
 
-<file path=customXml/itemProps1.xml><?xml version="1.0" encoding="utf-8"?>
+<file path=customXml/itemProps2.xml><?xml version="1.0" encoding="utf-8"?>
 <ds:datastoreItem xmlns:ds="http://schemas.openxmlformats.org/officeDocument/2006/customXml" ds:itemID="{11111111-1234-1234-1234-123412341234}">
   <ds:schemaRefs>
     <ds:schemaRef ds:uri="http://customooxmlschemas.google.com/"/>
     <ds:schemaRef ds:uri="http://schemas.openxmlformats.org/officeDocument/2006/relationships"/>
   </ds:schemaRefs>
 </ds:datastoreItem>
-</file>
-
-<file path=customXml/itemProps2.xml><?xml version="1.0" encoding="utf-8"?>
-<ds:datastoreItem xmlns:ds="http://schemas.openxmlformats.org/officeDocument/2006/customXml" ds:itemID="{01B1BB76-3A43-401A-B6C7-5559652D47E1}">
-  <ds:schemaRefs>
-    <ds:schemaRef ds:uri="http://schemas.openxmlformats.org/officeDocument/2006/bibliography"/>
-  </ds:schemaRefs>
-</ds:datastoreItem>
 </file>
</xml_diff>

<commit_message>
update resume temmplate to java based
</commit_message>
<xml_diff>
--- a/SDE RESUME/Resume_Template_V2.docx
+++ b/SDE RESUME/Resume_Template_V2.docx
@@ -541,7 +541,7 @@
           <w:sz w:val="21"/>
           <w:szCs w:val="21"/>
         </w:rPr>
-        <w:t>complex frameworks</w:t>
+        <w:t>front-end</w:t>
       </w:r>
       <w:r>
         <w:rPr>
@@ -1435,24 +1435,6 @@
           <w:sz w:val="21"/>
           <w:szCs w:val="21"/>
         </w:rPr>
-        <w:t xml:space="preserve"> </w:t>
-      </w:r>
-      <w:r>
-        <w:rPr>
-          <w:rFonts w:ascii="Calibri" w:eastAsia="Calibri" w:hAnsi="Calibri" w:cs="Calibri"/>
-          <w:color w:val="000000" w:themeColor="text1"/>
-          <w:sz w:val="21"/>
-          <w:szCs w:val="21"/>
-        </w:rPr>
-        <w:t xml:space="preserve">Python, </w:t>
-      </w:r>
-      <w:r>
-        <w:rPr>
-          <w:rFonts w:ascii="Calibri" w:eastAsia="Calibri" w:hAnsi="Calibri" w:cs="Calibri"/>
-          <w:color w:val="000000" w:themeColor="text1"/>
-          <w:sz w:val="21"/>
-          <w:szCs w:val="21"/>
-        </w:rPr>
         <w:t xml:space="preserve">Java, HTML, </w:t>
       </w:r>
       <w:r>
@@ -1682,7 +1664,7 @@
           <w:szCs w:val="21"/>
           <w:shd w:val="clear" w:color="auto" w:fill="FFFFFF"/>
         </w:rPr>
-        <w:t>Python Flask</w:t>
+        <w:t>Spring Boot</w:t>
       </w:r>
       <w:r>
         <w:rPr>
@@ -1886,7 +1868,23 @@
           <w:sz w:val="21"/>
           <w:szCs w:val="21"/>
         </w:rPr>
-        <w:t>Collaborated with the development team to create and maintain automated tests, resulting in a 20% reduction in the number of reported bugs</w:t>
+        <w:t xml:space="preserve">Collaborated with the development team to create and </w:t>
+      </w:r>
+      <w:r>
+        <w:rPr>
+          <w:rFonts w:ascii="Calibri" w:hAnsi="Calibri" w:cs="Calibri"/>
+          <w:sz w:val="21"/>
+          <w:szCs w:val="21"/>
+        </w:rPr>
+        <w:t>develop website for blind individuals by ge</w:t>
+      </w:r>
+      <w:r>
+        <w:rPr>
+          <w:rFonts w:ascii="Calibri" w:hAnsi="Calibri" w:cs="Calibri"/>
+          <w:sz w:val="21"/>
+          <w:szCs w:val="21"/>
+        </w:rPr>
+        <w:t>automated tests, resulting in a 20% reduction in the number of reported bugs</w:t>
       </w:r>
     </w:p>
     <w:p>
@@ -2484,14 +2482,6 @@
           <w:sz w:val="21"/>
           <w:szCs w:val="21"/>
         </w:rPr>
-        <w:t xml:space="preserve">Python, </w:t>
-      </w:r>
-      <w:r>
-        <w:rPr>
-          <w:rFonts w:ascii="Calibri" w:hAnsi="Calibri" w:cs="Calibri"/>
-          <w:sz w:val="21"/>
-          <w:szCs w:val="21"/>
-        </w:rPr>
         <w:t xml:space="preserve">Java, </w:t>
       </w:r>
       <w:r>
@@ -3649,17 +3639,37 @@
           <w:sz w:val="21"/>
           <w:szCs w:val="21"/>
         </w:rPr>
-        <w:t xml:space="preserve">Python, HTML, NumPy, Machine-Learning </w:t>
-      </w:r>
-      <w:r>
-        <w:rPr>
-          <w:rFonts w:ascii="Calibri" w:eastAsia="Calibri" w:hAnsi="Calibri" w:cs="Calibri"/>
-          <w:b/>
-          <w:color w:val="000000" w:themeColor="text1"/>
-          <w:sz w:val="21"/>
-          <w:szCs w:val="21"/>
-        </w:rPr>
-        <w:t xml:space="preserve">                                                             </w:t>
+        <w:t xml:space="preserve">Python, </w:t>
+      </w:r>
+      <w:r>
+        <w:rPr>
+          <w:rFonts w:ascii="Calibri" w:eastAsia="Calibri" w:hAnsi="Calibri" w:cs="Calibri"/>
+          <w:bCs/>
+          <w:color w:val="000000" w:themeColor="text1"/>
+          <w:sz w:val="21"/>
+          <w:szCs w:val="21"/>
+        </w:rPr>
+        <w:t xml:space="preserve">Flask, </w:t>
+      </w:r>
+      <w:r>
+        <w:rPr>
+          <w:rFonts w:ascii="Calibri" w:eastAsia="Calibri" w:hAnsi="Calibri" w:cs="Calibri"/>
+          <w:bCs/>
+          <w:color w:val="000000" w:themeColor="text1"/>
+          <w:sz w:val="21"/>
+          <w:szCs w:val="21"/>
+        </w:rPr>
+        <w:t>HTML, NumPy, Machine-Learning</w:t>
+      </w:r>
+      <w:r>
+        <w:rPr>
+          <w:rFonts w:ascii="Calibri" w:eastAsia="Calibri" w:hAnsi="Calibri" w:cs="Calibri"/>
+          <w:b/>
+          <w:color w:val="000000" w:themeColor="text1"/>
+          <w:sz w:val="21"/>
+          <w:szCs w:val="21"/>
+        </w:rPr>
+        <w:t xml:space="preserve">                                                       </w:t>
       </w:r>
       <w:r>
         <w:rPr>

</xml_diff>

<commit_message>
added c++ for tesla
</commit_message>
<xml_diff>
--- a/SDE RESUME/Resume_Template_V2.docx
+++ b/SDE RESUME/Resume_Template_V2.docx
@@ -1435,7 +1435,16 @@
           <w:sz w:val="21"/>
           <w:szCs w:val="21"/>
         </w:rPr>
-        <w:t xml:space="preserve"> .NET, C#</w:t>
+        <w:t xml:space="preserve"> </w:t>
+      </w:r>
+      <w:r>
+        <w:rPr>
+          <w:rFonts w:ascii="Calibri" w:eastAsia="Calibri" w:hAnsi="Calibri" w:cs="Calibri"/>
+          <w:color w:val="000000" w:themeColor="text1"/>
+          <w:sz w:val="21"/>
+          <w:szCs w:val="21"/>
+        </w:rPr>
+        <w:t>C++, Java</w:t>
       </w:r>
       <w:r>
         <w:rPr>
@@ -1681,7 +1690,7 @@
           <w:szCs w:val="21"/>
           <w:shd w:val="clear" w:color="auto" w:fill="FFFFFF"/>
         </w:rPr>
-        <w:t>.NET framework</w:t>
+        <w:t>Spring Boot</w:t>
       </w:r>
       <w:r>
         <w:rPr>
@@ -1797,7 +1806,25 @@
           <w:szCs w:val="21"/>
           <w:shd w:val="clear" w:color="auto" w:fill="FFFFFF"/>
         </w:rPr>
-        <w:t xml:space="preserve"> as database.</w:t>
+        <w:t xml:space="preserve"> as </w:t>
+      </w:r>
+      <w:r>
+        <w:rPr>
+          <w:rFonts w:ascii="Calibri" w:hAnsi="Calibri" w:cs="Calibri"/>
+          <w:sz w:val="21"/>
+          <w:szCs w:val="21"/>
+          <w:shd w:val="clear" w:color="auto" w:fill="FFFFFF"/>
+        </w:rPr>
+        <w:t xml:space="preserve">backend </w:t>
+      </w:r>
+      <w:r>
+        <w:rPr>
+          <w:rFonts w:ascii="Calibri" w:hAnsi="Calibri" w:cs="Calibri"/>
+          <w:sz w:val="21"/>
+          <w:szCs w:val="21"/>
+          <w:shd w:val="clear" w:color="auto" w:fill="FFFFFF"/>
+        </w:rPr>
+        <w:t>database.</w:t>
       </w:r>
     </w:p>
     <w:p>
@@ -2517,7 +2544,23 @@
           <w:sz w:val="21"/>
           <w:szCs w:val="21"/>
         </w:rPr>
-        <w:t>.NET, C#</w:t>
+        <w:t>Java,</w:t>
+      </w:r>
+      <w:r>
+        <w:rPr>
+          <w:rFonts w:ascii="Calibri" w:hAnsi="Calibri" w:cs="Calibri"/>
+          <w:sz w:val="21"/>
+          <w:szCs w:val="21"/>
+        </w:rPr>
+        <w:t xml:space="preserve"> C</w:t>
+      </w:r>
+      <w:r>
+        <w:rPr>
+          <w:rFonts w:ascii="Calibri" w:hAnsi="Calibri" w:cs="Calibri"/>
+          <w:sz w:val="21"/>
+          <w:szCs w:val="21"/>
+        </w:rPr>
+        <w:t>++</w:t>
       </w:r>
       <w:r>
         <w:rPr>
@@ -5752,28 +5795,28 @@
 </file>
 
 <file path=customXml/item1.xml><?xml version="1.0" encoding="utf-8"?>
+<b:Sources xmlns:b="http://schemas.openxmlformats.org/officeDocument/2006/bibliography" xmlns="http://schemas.openxmlformats.org/officeDocument/2006/bibliography" SelectedStyle="\APASixthEditionOfficeOnline.xsl" StyleName="APA" Version="6"/>
+</file>
+
+<file path=customXml/item2.xml><?xml version="1.0" encoding="utf-8"?>
 <go:gDocsCustomXmlDataStorage xmlns:go="http://customooxmlschemas.google.com/" xmlns:r="http://schemas.openxmlformats.org/officeDocument/2006/relationships">
   <go:docsCustomData xmlns:go="http://customooxmlschemas.google.com/" roundtripDataSignature="AMtx7mhZuzQnxdFfr7/97KRcst4be94Zmw==">AMUW2mURfDHc4XiPK5aWwsx6G+njHHujO39O5gpt52EIL7obfqrad3UvkJB0QQw2/Y2Dky8qnaHELTDbzhfSmz0EWN8k5QDdU0px0l8DRJiNRAoEc2urop7Yf6G1OmuEmiPs7A0vSWXMKfuLujzRW7LUD2iiFKNAvE3riGikGnxE5HoZccS70Jo=</go:docsCustomData>
 </go:gDocsCustomXmlDataStorage>
 </file>
 
-<file path=customXml/item2.xml><?xml version="1.0" encoding="utf-8"?>
-<b:Sources xmlns:b="http://schemas.openxmlformats.org/officeDocument/2006/bibliography" xmlns="http://schemas.openxmlformats.org/officeDocument/2006/bibliography" SelectedStyle="\APASixthEditionOfficeOnline.xsl" StyleName="APA" Version="6"/>
+<file path=customXml/itemProps1.xml><?xml version="1.0" encoding="utf-8"?>
+<ds:datastoreItem xmlns:ds="http://schemas.openxmlformats.org/officeDocument/2006/customXml" ds:itemID="{01B1BB76-3A43-401A-B6C7-5559652D47E1}">
+  <ds:schemaRefs>
+    <ds:schemaRef ds:uri="http://schemas.openxmlformats.org/officeDocument/2006/bibliography"/>
+  </ds:schemaRefs>
+</ds:datastoreItem>
 </file>
 
-<file path=customXml/itemProps1.xml><?xml version="1.0" encoding="utf-8"?>
+<file path=customXml/itemProps2.xml><?xml version="1.0" encoding="utf-8"?>
 <ds:datastoreItem xmlns:ds="http://schemas.openxmlformats.org/officeDocument/2006/customXml" ds:itemID="{11111111-1234-1234-1234-123412341234}">
   <ds:schemaRefs>
     <ds:schemaRef ds:uri="http://customooxmlschemas.google.com/"/>
     <ds:schemaRef ds:uri="http://schemas.openxmlformats.org/officeDocument/2006/relationships"/>
   </ds:schemaRefs>
 </ds:datastoreItem>
-</file>
-
-<file path=customXml/itemProps2.xml><?xml version="1.0" encoding="utf-8"?>
-<ds:datastoreItem xmlns:ds="http://schemas.openxmlformats.org/officeDocument/2006/customXml" ds:itemID="{01B1BB76-3A43-401A-B6C7-5559652D47E1}">
-  <ds:schemaRefs>
-    <ds:schemaRef ds:uri="http://schemas.openxmlformats.org/officeDocument/2006/bibliography"/>
-  </ds:schemaRefs>
-</ds:datastoreItem>
 </file>
</xml_diff>